<commit_message>
add asnwer 5,6 lab1.1
</commit_message>
<xml_diff>
--- a/Lab1/Lab 1.1/Lab1.1.docx
+++ b/Lab1/Lab 1.1/Lab1.1.docx
@@ -1461,6 +1461,413 @@
           <w:szCs w:val="26"/>
         </w:rPr>
       </w:pPr>
+    </w:p>
+    <w:p>
+      <w:pPr>
+        <w:spacing w:before="360" w:after="360"/>
+        <w:rPr>
+          <w:rFonts w:ascii="Times New Roman" w:eastAsia="Times New Roman" w:hAnsi="Times New Roman" w:cs="Times New Roman"/>
+          <w:b/>
+          <w:bCs/>
+          <w:color w:val="1F1F1F"/>
+          <w:sz w:val="26"/>
+          <w:szCs w:val="26"/>
+        </w:rPr>
+      </w:pPr>
+      <w:r>
+        <w:rPr>
+          <w:rFonts w:ascii="Times New Roman" w:eastAsia="Times New Roman" w:hAnsi="Times New Roman" w:cs="Times New Roman"/>
+          <w:b/>
+          <w:bCs/>
+          <w:color w:val="1F1F1F"/>
+          <w:sz w:val="26"/>
+          <w:szCs w:val="26"/>
+        </w:rPr>
+        <w:t>5. If an environment does not currently engage in solid requirements engineering practices, should tools be introduced?</w:t>
+      </w:r>
+    </w:p>
+    <w:p>
+      <w:pPr>
+        <w:spacing w:before="360" w:after="360"/>
+        <w:rPr>
+          <w:rFonts w:ascii="Times New Roman" w:eastAsia="Times New Roman" w:hAnsi="Times New Roman" w:cs="Times New Roman"/>
+          <w:color w:val="1F1F1F"/>
+          <w:sz w:val="26"/>
+          <w:szCs w:val="26"/>
+        </w:rPr>
+      </w:pPr>
+      <w:r>
+        <w:rPr>
+          <w:rFonts w:ascii="Times New Roman" w:eastAsia="Times New Roman" w:hAnsi="Times New Roman" w:cs="Times New Roman"/>
+          <w:color w:val="1F1F1F"/>
+          <w:sz w:val="26"/>
+          <w:szCs w:val="26"/>
+        </w:rPr>
+        <w:t>Introducing requirements engineering tools into an environment that does not currently engage in solid requirements engineering practices can be beneficial, but it should be done with careful consideration and planning. Here are some factors to take into account:</w:t>
+      </w:r>
+    </w:p>
+    <w:p>
+      <w:pPr>
+        <w:spacing w:before="360" w:after="360"/>
+        <w:rPr>
+          <w:rFonts w:ascii="Times New Roman" w:eastAsia="Times New Roman" w:hAnsi="Times New Roman" w:cs="Times New Roman"/>
+          <w:b/>
+          <w:bCs/>
+          <w:i/>
+          <w:iCs/>
+          <w:color w:val="1F1F1F"/>
+          <w:sz w:val="26"/>
+          <w:szCs w:val="26"/>
+        </w:rPr>
+      </w:pPr>
+      <w:r>
+        <w:rPr>
+          <w:rFonts w:ascii="Times New Roman" w:eastAsia="Times New Roman" w:hAnsi="Times New Roman" w:cs="Times New Roman"/>
+          <w:b/>
+          <w:bCs/>
+          <w:i/>
+          <w:iCs/>
+          <w:color w:val="1F1F1F"/>
+          <w:sz w:val="26"/>
+          <w:szCs w:val="26"/>
+        </w:rPr>
+        <w:t>Benefits of Introducing Tools:</w:t>
+      </w:r>
+    </w:p>
+    <w:p>
+      <w:pPr>
+        <w:spacing w:before="360" w:after="360"/>
+        <w:rPr>
+          <w:rFonts w:ascii="Times New Roman" w:eastAsia="Times New Roman" w:hAnsi="Times New Roman" w:cs="Times New Roman"/>
+          <w:color w:val="1F1F1F"/>
+          <w:sz w:val="26"/>
+          <w:szCs w:val="26"/>
+        </w:rPr>
+      </w:pPr>
+      <w:r>
+        <w:rPr>
+          <w:rFonts w:ascii="Times New Roman" w:eastAsia="Times New Roman" w:hAnsi="Times New Roman" w:cs="Times New Roman"/>
+          <w:color w:val="1F1F1F"/>
+          <w:sz w:val="26"/>
+          <w:szCs w:val="26"/>
+        </w:rPr>
+        <w:t xml:space="preserve">Introducing requirements engineering tools can improve documentation, ensuring comprehensive and well-structured requirements. These tools also facilitate traceability and support collaboration among team members and stakeholders, making it easier to </w:t>
+      </w:r>
+      <w:r>
+        <w:rPr>
+          <w:rFonts w:ascii="Times New Roman" w:eastAsia="Times New Roman" w:hAnsi="Times New Roman" w:cs="Times New Roman"/>
+          <w:color w:val="1F1F1F"/>
+          <w:sz w:val="26"/>
+          <w:szCs w:val="26"/>
+        </w:rPr>
+        <w:lastRenderedPageBreak/>
+        <w:t>gather and manage requirements from different sources. They enforce consistency, offer version control, and increase efficiency.</w:t>
+      </w:r>
+    </w:p>
+    <w:p>
+      <w:pPr>
+        <w:spacing w:before="360" w:after="360"/>
+        <w:rPr>
+          <w:rFonts w:ascii="Times New Roman" w:eastAsia="Times New Roman" w:hAnsi="Times New Roman" w:cs="Times New Roman"/>
+          <w:b/>
+          <w:bCs/>
+          <w:i/>
+          <w:iCs/>
+          <w:color w:val="1F1F1F"/>
+          <w:sz w:val="26"/>
+          <w:szCs w:val="26"/>
+        </w:rPr>
+      </w:pPr>
+      <w:r>
+        <w:rPr>
+          <w:rFonts w:ascii="Times New Roman" w:eastAsia="Times New Roman" w:hAnsi="Times New Roman" w:cs="Times New Roman"/>
+          <w:b/>
+          <w:bCs/>
+          <w:i/>
+          <w:iCs/>
+          <w:color w:val="1F1F1F"/>
+          <w:sz w:val="26"/>
+          <w:szCs w:val="26"/>
+        </w:rPr>
+        <w:t>Considerations:</w:t>
+      </w:r>
+    </w:p>
+    <w:p>
+      <w:pPr>
+        <w:spacing w:before="360" w:after="360"/>
+        <w:rPr>
+          <w:rFonts w:ascii="Times New Roman" w:eastAsia="Times New Roman" w:hAnsi="Times New Roman" w:cs="Times New Roman"/>
+          <w:color w:val="1F1F1F"/>
+          <w:sz w:val="26"/>
+          <w:szCs w:val="26"/>
+        </w:rPr>
+      </w:pPr>
+      <w:r>
+        <w:rPr>
+          <w:rFonts w:ascii="Times New Roman" w:eastAsia="Times New Roman" w:hAnsi="Times New Roman" w:cs="Times New Roman"/>
+          <w:color w:val="1F1F1F"/>
+          <w:sz w:val="26"/>
+          <w:szCs w:val="26"/>
+        </w:rPr>
+        <w:t>When introducing tools, it's crucial to address cultural and process changes. Ensure the team is open to new practices and adequately trained. Select a tool that fits your project's needs and develop a clear implementation plan. Run a pilot phase to test suitability and consider cost, resources, support, and training. Use this as an opportunity to establish better practices and regularly assess and improve processes.</w:t>
+      </w:r>
+    </w:p>
+    <w:p>
+      <w:pPr>
+        <w:spacing w:before="360" w:after="360"/>
+        <w:rPr>
+          <w:rFonts w:ascii="Times New Roman" w:eastAsia="Times New Roman" w:hAnsi="Times New Roman" w:cs="Times New Roman"/>
+          <w:b/>
+          <w:bCs/>
+          <w:i/>
+          <w:iCs/>
+          <w:color w:val="1F1F1F"/>
+          <w:sz w:val="26"/>
+          <w:szCs w:val="26"/>
+        </w:rPr>
+      </w:pPr>
+      <w:r>
+        <w:rPr>
+          <w:rFonts w:ascii="Times New Roman" w:eastAsia="Times New Roman" w:hAnsi="Times New Roman" w:cs="Times New Roman"/>
+          <w:b/>
+          <w:bCs/>
+          <w:i/>
+          <w:iCs/>
+          <w:color w:val="1F1F1F"/>
+          <w:sz w:val="26"/>
+          <w:szCs w:val="26"/>
+        </w:rPr>
+        <w:t>Environment without Solid Practices:</w:t>
+      </w:r>
+    </w:p>
+    <w:p>
+      <w:pPr>
+        <w:spacing w:before="360" w:after="360"/>
+        <w:rPr>
+          <w:rFonts w:ascii="Times New Roman" w:eastAsia="Times New Roman" w:hAnsi="Times New Roman" w:cs="Times New Roman"/>
+          <w:color w:val="1F1F1F"/>
+          <w:sz w:val="26"/>
+          <w:szCs w:val="26"/>
+        </w:rPr>
+      </w:pPr>
+      <w:r>
+        <w:rPr>
+          <w:rFonts w:ascii="Times New Roman" w:eastAsia="Times New Roman" w:hAnsi="Times New Roman" w:cs="Times New Roman"/>
+          <w:color w:val="1F1F1F"/>
+          <w:sz w:val="26"/>
+          <w:szCs w:val="26"/>
+        </w:rPr>
+        <w:t>Introducing requirements engineering tools to an environment lacking solid practices can be beneficial. Tools can enhance documentation, traceability, and collaboration. However, it requires careful planning and consideration of cultural and process changes. The right tool must be selected, and a clear implementation plan with training and support is essential. Cost, resources, and continuous improvement should also be factored in.</w:t>
+      </w:r>
+    </w:p>
+    <w:p>
+      <w:pPr>
+        <w:spacing w:before="360" w:after="360"/>
+        <w:rPr>
+          <w:rFonts w:ascii="Times New Roman" w:eastAsia="Times New Roman" w:hAnsi="Times New Roman" w:cs="Times New Roman"/>
+          <w:color w:val="1F1F1F"/>
+          <w:sz w:val="26"/>
+          <w:szCs w:val="26"/>
+        </w:rPr>
+      </w:pPr>
+    </w:p>
+    <w:p>
+      <w:pPr>
+        <w:spacing w:before="360" w:after="360"/>
+        <w:rPr>
+          <w:rFonts w:ascii="Times New Roman" w:eastAsia="Times New Roman" w:hAnsi="Times New Roman" w:cs="Times New Roman"/>
+          <w:b/>
+          <w:bCs/>
+          <w:color w:val="1F1F1F"/>
+          <w:sz w:val="26"/>
+          <w:szCs w:val="26"/>
+        </w:rPr>
+      </w:pPr>
+    </w:p>
+    <w:p>
+      <w:pPr>
+        <w:spacing w:before="360" w:after="360"/>
+        <w:rPr>
+          <w:rFonts w:ascii="Times New Roman" w:eastAsia="Times New Roman" w:hAnsi="Times New Roman" w:cs="Times New Roman"/>
+          <w:b/>
+          <w:bCs/>
+          <w:color w:val="1F1F1F"/>
+          <w:sz w:val="26"/>
+          <w:szCs w:val="26"/>
+        </w:rPr>
+      </w:pPr>
+      <w:r>
+        <w:rPr>
+          <w:rFonts w:ascii="Times New Roman" w:eastAsia="Times New Roman" w:hAnsi="Times New Roman" w:cs="Times New Roman"/>
+          <w:b/>
+          <w:bCs/>
+          <w:color w:val="1F1F1F"/>
+          <w:sz w:val="26"/>
+          <w:szCs w:val="26"/>
+        </w:rPr>
+        <w:t>6. What sort of problems might you find through a traceability matrix that you might not see without one?</w:t>
+      </w:r>
+    </w:p>
+    <w:p>
+      <w:pPr>
+        <w:spacing w:before="360" w:after="360"/>
+        <w:rPr>
+          <w:rFonts w:ascii="Times New Roman" w:eastAsia="Times New Roman" w:hAnsi="Times New Roman" w:cs="Times New Roman"/>
+          <w:color w:val="1F1F1F"/>
+          <w:sz w:val="26"/>
+          <w:szCs w:val="26"/>
+        </w:rPr>
+      </w:pPr>
+      <w:r>
+        <w:rPr>
+          <w:rFonts w:ascii="Times New Roman" w:eastAsia="Times New Roman" w:hAnsi="Times New Roman" w:cs="Times New Roman"/>
+          <w:color w:val="1F1F1F"/>
+          <w:sz w:val="26"/>
+          <w:szCs w:val="26"/>
+        </w:rPr>
+        <w:t>A traceability matrix provides a comprehensive view of how requirements are linked to various project artifacts, such as design documents, test cases, and code modules. This visibility can help uncover various problems that might otherwise go unnoticed without a traceability matrix. Here are some examples:</w:t>
+      </w:r>
+    </w:p>
+    <w:p>
+      <w:pPr>
+        <w:spacing w:before="360" w:after="360"/>
+        <w:rPr>
+          <w:rFonts w:ascii="Times New Roman" w:eastAsia="Times New Roman" w:hAnsi="Times New Roman" w:cs="Times New Roman"/>
+          <w:color w:val="1F1F1F"/>
+          <w:sz w:val="26"/>
+          <w:szCs w:val="26"/>
+        </w:rPr>
+      </w:pPr>
+      <w:r>
+        <w:rPr>
+          <w:rFonts w:ascii="Times New Roman" w:eastAsia="Times New Roman" w:hAnsi="Times New Roman" w:cs="Times New Roman"/>
+          <w:color w:val="1F1F1F"/>
+          <w:sz w:val="26"/>
+          <w:szCs w:val="26"/>
+        </w:rPr>
+        <w:t>Missing Requirements: A traceability matrix can reveal gaps in requirements coverage, identifying areas where requirements are missing or not adequately addressed.</w:t>
+      </w:r>
+    </w:p>
+    <w:p>
+      <w:pPr>
+        <w:spacing w:before="360" w:after="360"/>
+        <w:rPr>
+          <w:rFonts w:ascii="Times New Roman" w:eastAsia="Times New Roman" w:hAnsi="Times New Roman" w:cs="Times New Roman"/>
+          <w:color w:val="1F1F1F"/>
+          <w:sz w:val="26"/>
+          <w:szCs w:val="26"/>
+        </w:rPr>
+      </w:pPr>
+      <w:r>
+        <w:rPr>
+          <w:rFonts w:ascii="Times New Roman" w:eastAsia="Times New Roman" w:hAnsi="Times New Roman" w:cs="Times New Roman"/>
+          <w:color w:val="1F1F1F"/>
+          <w:sz w:val="26"/>
+          <w:szCs w:val="26"/>
+        </w:rPr>
+        <w:t>Untested Requirements: By mapping requirements to test cases, a traceability matrix can expose requirements that lack sufficient testing, potentially leading to undetected defects.</w:t>
+      </w:r>
+    </w:p>
+    <w:p>
+      <w:pPr>
+        <w:spacing w:before="360" w:after="360"/>
+        <w:rPr>
+          <w:rFonts w:ascii="Times New Roman" w:eastAsia="Times New Roman" w:hAnsi="Times New Roman" w:cs="Times New Roman"/>
+          <w:color w:val="1F1F1F"/>
+          <w:sz w:val="26"/>
+          <w:szCs w:val="26"/>
+        </w:rPr>
+      </w:pPr>
+      <w:r>
+        <w:rPr>
+          <w:rFonts w:ascii="Times New Roman" w:eastAsia="Times New Roman" w:hAnsi="Times New Roman" w:cs="Times New Roman"/>
+          <w:color w:val="1F1F1F"/>
+          <w:sz w:val="26"/>
+          <w:szCs w:val="26"/>
+        </w:rPr>
+        <w:lastRenderedPageBreak/>
+        <w:t>Scope Creep: A traceability matrix can help identify requirements that have been added or modified without proper authorization, preventing uncontrolled scope creep and ensuring that changes are aligned with project objectives.</w:t>
+      </w:r>
+    </w:p>
+    <w:p>
+      <w:pPr>
+        <w:spacing w:before="360" w:after="360"/>
+        <w:rPr>
+          <w:rFonts w:ascii="Times New Roman" w:eastAsia="Times New Roman" w:hAnsi="Times New Roman" w:cs="Times New Roman"/>
+          <w:color w:val="1F1F1F"/>
+          <w:sz w:val="26"/>
+          <w:szCs w:val="26"/>
+        </w:rPr>
+      </w:pPr>
+      <w:r>
+        <w:rPr>
+          <w:rFonts w:ascii="Times New Roman" w:eastAsia="Times New Roman" w:hAnsi="Times New Roman" w:cs="Times New Roman"/>
+          <w:color w:val="1F1F1F"/>
+          <w:sz w:val="26"/>
+          <w:szCs w:val="26"/>
+        </w:rPr>
+        <w:t>Design Inconsistencies: By tracing requirements to design documents, a traceability matrix can expose inconsistencies between requirements and the actual system design, preventing potential implementation errors.</w:t>
+      </w:r>
+    </w:p>
+    <w:p>
+      <w:pPr>
+        <w:spacing w:before="360" w:after="360"/>
+        <w:rPr>
+          <w:rFonts w:ascii="Times New Roman" w:eastAsia="Times New Roman" w:hAnsi="Times New Roman" w:cs="Times New Roman"/>
+          <w:color w:val="1F1F1F"/>
+          <w:sz w:val="26"/>
+          <w:szCs w:val="26"/>
+        </w:rPr>
+      </w:pPr>
+      <w:r>
+        <w:rPr>
+          <w:rFonts w:ascii="Times New Roman" w:eastAsia="Times New Roman" w:hAnsi="Times New Roman" w:cs="Times New Roman"/>
+          <w:color w:val="1F1F1F"/>
+          <w:sz w:val="26"/>
+          <w:szCs w:val="26"/>
+        </w:rPr>
+        <w:t>Incomplete Implementation: Mapping requirements to code modules can reveal instances where requirements have not been fully implemented or where the implementation deviates from the specified requirements.</w:t>
+      </w:r>
+    </w:p>
+    <w:p>
+      <w:pPr>
+        <w:spacing w:before="360" w:after="360"/>
+        <w:rPr>
+          <w:rFonts w:ascii="Times New Roman" w:eastAsia="Times New Roman" w:hAnsi="Times New Roman" w:cs="Times New Roman"/>
+          <w:color w:val="1F1F1F"/>
+          <w:sz w:val="26"/>
+          <w:szCs w:val="26"/>
+        </w:rPr>
+      </w:pPr>
+      <w:r>
+        <w:rPr>
+          <w:rFonts w:ascii="Times New Roman" w:eastAsia="Times New Roman" w:hAnsi="Times New Roman" w:cs="Times New Roman"/>
+          <w:color w:val="1F1F1F"/>
+          <w:sz w:val="26"/>
+          <w:szCs w:val="26"/>
+        </w:rPr>
+        <w:t>Impact Analysis: When changes occur, a traceability matrix facilitates impact analysis, identifying which requirements and downstream artifacts are affected by the change, ensuring that all impacted areas are addressed accordingly.</w:t>
+      </w:r>
+    </w:p>
+    <w:p>
+      <w:pPr>
+        <w:spacing w:before="360" w:after="360"/>
+        <w:rPr>
+          <w:rFonts w:ascii="Times New Roman" w:eastAsia="Times New Roman" w:hAnsi="Times New Roman" w:cs="Times New Roman"/>
+          <w:color w:val="1F1F1F"/>
+          <w:sz w:val="26"/>
+          <w:szCs w:val="26"/>
+        </w:rPr>
+      </w:pPr>
+      <w:r>
+        <w:rPr>
+          <w:rFonts w:ascii="Times New Roman" w:eastAsia="Times New Roman" w:hAnsi="Times New Roman" w:cs="Times New Roman"/>
+          <w:color w:val="1F1F1F"/>
+          <w:sz w:val="26"/>
+          <w:szCs w:val="26"/>
+        </w:rPr>
+        <w:t>Overall, a traceability matrix serves as a valuable tool for identifying and addressing potential problems early in the development process, preventing costly rework and ensuring that the final product meets all specified requirements.</w:t>
+      </w:r>
     </w:p>
     <w:sectPr>
       <w:footerReference w:type="default" r:id="rId7"/>

</xml_diff>

<commit_message>
add answer 7 lab1.1, complete Lab1.1.docx
</commit_message>
<xml_diff>
--- a/Lab1/Lab 1.1/Lab1.1.docx
+++ b/Lab1/Lab 1.1/Lab1.1.docx
@@ -1867,6 +1867,266 @@
           <w:szCs w:val="26"/>
         </w:rPr>
         <w:t>Overall, a traceability matrix serves as a valuable tool for identifying and addressing potential problems early in the development process, preventing costly rework and ensuring that the final product meets all specified requirements.</w:t>
+      </w:r>
+    </w:p>
+    <w:p>
+      <w:pPr>
+        <w:spacing w:before="360" w:after="360"/>
+        <w:rPr>
+          <w:rFonts w:ascii="Times New Roman" w:eastAsia="Times New Roman" w:hAnsi="Times New Roman" w:cs="Times New Roman"/>
+          <w:color w:val="1F1F1F"/>
+          <w:sz w:val="26"/>
+          <w:szCs w:val="26"/>
+        </w:rPr>
+      </w:pPr>
+    </w:p>
+    <w:p>
+      <w:pPr>
+        <w:spacing w:before="360" w:after="360"/>
+        <w:rPr>
+          <w:rFonts w:ascii="Times New Roman" w:eastAsia="Times New Roman" w:hAnsi="Times New Roman" w:cs="Times New Roman"/>
+          <w:b/>
+          <w:bCs/>
+          <w:color w:val="1F1F1F"/>
+          <w:sz w:val="26"/>
+          <w:szCs w:val="26"/>
+        </w:rPr>
+      </w:pPr>
+      <w:r>
+        <w:rPr>
+          <w:rFonts w:ascii="Times New Roman" w:eastAsia="Times New Roman" w:hAnsi="Times New Roman" w:cs="Times New Roman"/>
+          <w:b/>
+          <w:bCs/>
+          <w:color w:val="1F1F1F"/>
+          <w:sz w:val="26"/>
+          <w:szCs w:val="26"/>
+        </w:rPr>
+        <w:t>7. How is AI being proposed for knowledge acquisition and representation in requirements specifications?</w:t>
+      </w:r>
+    </w:p>
+    <w:p>
+      <w:pPr>
+        <w:spacing w:before="360" w:after="360"/>
+        <w:rPr>
+          <w:rFonts w:ascii="Times New Roman" w:eastAsia="Times New Roman" w:hAnsi="Times New Roman" w:cs="Times New Roman"/>
+          <w:color w:val="1F1F1F"/>
+          <w:sz w:val="26"/>
+          <w:szCs w:val="26"/>
+        </w:rPr>
+      </w:pPr>
+      <w:r>
+        <w:rPr>
+          <w:rFonts w:ascii="Times New Roman" w:eastAsia="Times New Roman" w:hAnsi="Times New Roman" w:cs="Times New Roman"/>
+          <w:color w:val="1F1F1F"/>
+          <w:sz w:val="26"/>
+          <w:szCs w:val="26"/>
+        </w:rPr>
+        <w:t>Artificial intelligence (AI) is transforming the field of requirements engineering by introducing innovative approaches to knowledge acquisition and representation in requirements specifications. Here are some of the ways AI is being proposed to enhance this process:</w:t>
+      </w:r>
+    </w:p>
+    <w:p>
+      <w:pPr>
+        <w:pStyle w:val="ListParagraph"/>
+        <w:numPr>
+          <w:ilvl w:val="0"/>
+          <w:numId w:val="9"/>
+        </w:numPr>
+        <w:spacing w:before="360" w:after="360"/>
+        <w:rPr>
+          <w:rFonts w:ascii="Times New Roman" w:eastAsia="Times New Roman" w:hAnsi="Times New Roman" w:cs="Times New Roman"/>
+          <w:color w:val="1F1F1F"/>
+          <w:sz w:val="26"/>
+          <w:szCs w:val="26"/>
+        </w:rPr>
+      </w:pPr>
+      <w:r>
+        <w:rPr>
+          <w:rFonts w:ascii="Times New Roman" w:eastAsia="Times New Roman" w:hAnsi="Times New Roman" w:cs="Times New Roman"/>
+          <w:color w:val="1F1F1F"/>
+          <w:sz w:val="26"/>
+          <w:szCs w:val="26"/>
+        </w:rPr>
+        <w:t>Automated Requirements Elicitation: AI-powered tools can analyze large volumes of data, including customer feedback, user interactions, and existing system logs, to automatically extract potential requirements and identify patterns or trends that may inform future requirements.</w:t>
+      </w:r>
+    </w:p>
+    <w:p>
+      <w:pPr>
+        <w:pStyle w:val="ListParagraph"/>
+        <w:numPr>
+          <w:ilvl w:val="0"/>
+          <w:numId w:val="9"/>
+        </w:numPr>
+        <w:spacing w:before="360" w:after="360"/>
+        <w:rPr>
+          <w:rFonts w:ascii="Times New Roman" w:eastAsia="Times New Roman" w:hAnsi="Times New Roman" w:cs="Times New Roman"/>
+          <w:color w:val="1F1F1F"/>
+          <w:sz w:val="26"/>
+          <w:szCs w:val="26"/>
+        </w:rPr>
+      </w:pPr>
+      <w:r>
+        <w:rPr>
+          <w:rFonts w:ascii="Times New Roman" w:eastAsia="Times New Roman" w:hAnsi="Times New Roman" w:cs="Times New Roman"/>
+          <w:color w:val="1F1F1F"/>
+          <w:sz w:val="26"/>
+          <w:szCs w:val="26"/>
+        </w:rPr>
+        <w:t xml:space="preserve">Natural Language Processing (NLP): NLP techniques enable AI systems to process and understand natural language, allowing them to extract requirements from unstructured sources like emails, meeting transcripts, or user stories. This can </w:t>
+      </w:r>
+      <w:r>
+        <w:rPr>
+          <w:rFonts w:ascii="Times New Roman" w:eastAsia="Times New Roman" w:hAnsi="Times New Roman" w:cs="Times New Roman"/>
+          <w:color w:val="1F1F1F"/>
+          <w:sz w:val="26"/>
+          <w:szCs w:val="26"/>
+        </w:rPr>
+        <w:lastRenderedPageBreak/>
+        <w:t>streamline the requirements elicitation process and reduce the manual effort involved.</w:t>
+      </w:r>
+    </w:p>
+    <w:p>
+      <w:pPr>
+        <w:pStyle w:val="ListParagraph"/>
+        <w:numPr>
+          <w:ilvl w:val="0"/>
+          <w:numId w:val="9"/>
+        </w:numPr>
+        <w:spacing w:before="360" w:after="360"/>
+        <w:rPr>
+          <w:rFonts w:ascii="Times New Roman" w:eastAsia="Times New Roman" w:hAnsi="Times New Roman" w:cs="Times New Roman"/>
+          <w:color w:val="1F1F1F"/>
+          <w:sz w:val="26"/>
+          <w:szCs w:val="26"/>
+        </w:rPr>
+      </w:pPr>
+      <w:r>
+        <w:rPr>
+          <w:rFonts w:ascii="Times New Roman" w:eastAsia="Times New Roman" w:hAnsi="Times New Roman" w:cs="Times New Roman"/>
+          <w:color w:val="1F1F1F"/>
+          <w:sz w:val="26"/>
+          <w:szCs w:val="26"/>
+        </w:rPr>
+        <w:t>Knowledge Graphs: AI can construct knowledge graphs that represent relationships between entities, concepts, and requirements. These graphs can provide a holistic view of the requirements landscape, enabling better understanding of interdependencies and potential conflicts.</w:t>
+      </w:r>
+    </w:p>
+    <w:p>
+      <w:pPr>
+        <w:pStyle w:val="ListParagraph"/>
+        <w:numPr>
+          <w:ilvl w:val="0"/>
+          <w:numId w:val="9"/>
+        </w:numPr>
+        <w:spacing w:before="360" w:after="360"/>
+        <w:rPr>
+          <w:rFonts w:ascii="Times New Roman" w:eastAsia="Times New Roman" w:hAnsi="Times New Roman" w:cs="Times New Roman"/>
+          <w:color w:val="1F1F1F"/>
+          <w:sz w:val="26"/>
+          <w:szCs w:val="26"/>
+        </w:rPr>
+      </w:pPr>
+      <w:r>
+        <w:rPr>
+          <w:rFonts w:ascii="Times New Roman" w:eastAsia="Times New Roman" w:hAnsi="Times New Roman" w:cs="Times New Roman"/>
+          <w:color w:val="1F1F1F"/>
+          <w:sz w:val="26"/>
+          <w:szCs w:val="26"/>
+        </w:rPr>
+        <w:t>Automated Requirements Analysis: AI algorithms can analyze requirements for consistency, completeness, and adherence to predefined standards or guidelines. This can identify potential issues early on, reducing the risk of downstream problems.</w:t>
+      </w:r>
+    </w:p>
+    <w:p>
+      <w:pPr>
+        <w:pStyle w:val="ListParagraph"/>
+        <w:numPr>
+          <w:ilvl w:val="0"/>
+          <w:numId w:val="9"/>
+        </w:numPr>
+        <w:spacing w:before="360" w:after="360"/>
+        <w:rPr>
+          <w:rFonts w:ascii="Times New Roman" w:eastAsia="Times New Roman" w:hAnsi="Times New Roman" w:cs="Times New Roman"/>
+          <w:color w:val="1F1F1F"/>
+          <w:sz w:val="26"/>
+          <w:szCs w:val="26"/>
+        </w:rPr>
+      </w:pPr>
+      <w:r>
+        <w:rPr>
+          <w:rFonts w:ascii="Times New Roman" w:eastAsia="Times New Roman" w:hAnsi="Times New Roman" w:cs="Times New Roman"/>
+          <w:color w:val="1F1F1F"/>
+          <w:sz w:val="26"/>
+          <w:szCs w:val="26"/>
+        </w:rPr>
+        <w:t>Requirements Generation: AI can generate requirements templates or suggest requirements based on previous projects or industry best practices. This can provide a starting point for requirements elicitation and reduce the time spent on repetitive tasks.</w:t>
+      </w:r>
+    </w:p>
+    <w:p>
+      <w:pPr>
+        <w:pStyle w:val="ListParagraph"/>
+        <w:numPr>
+          <w:ilvl w:val="0"/>
+          <w:numId w:val="9"/>
+        </w:numPr>
+        <w:spacing w:before="360" w:after="360"/>
+        <w:rPr>
+          <w:rFonts w:ascii="Times New Roman" w:eastAsia="Times New Roman" w:hAnsi="Times New Roman" w:cs="Times New Roman"/>
+          <w:color w:val="1F1F1F"/>
+          <w:sz w:val="26"/>
+          <w:szCs w:val="26"/>
+        </w:rPr>
+      </w:pPr>
+      <w:r>
+        <w:rPr>
+          <w:rFonts w:ascii="Times New Roman" w:eastAsia="Times New Roman" w:hAnsi="Times New Roman" w:cs="Times New Roman"/>
+          <w:color w:val="1F1F1F"/>
+          <w:sz w:val="26"/>
+          <w:szCs w:val="26"/>
+        </w:rPr>
+        <w:t>Requirements Validation: AI can validate requirements against existing system models or simulations, identifying potential conflicts or inconsistencies before they reach the implementation stage.</w:t>
+      </w:r>
+    </w:p>
+    <w:p>
+      <w:pPr>
+        <w:pStyle w:val="ListParagraph"/>
+        <w:numPr>
+          <w:ilvl w:val="0"/>
+          <w:numId w:val="9"/>
+        </w:numPr>
+        <w:spacing w:before="360" w:after="360"/>
+        <w:rPr>
+          <w:rFonts w:ascii="Times New Roman" w:eastAsia="Times New Roman" w:hAnsi="Times New Roman" w:cs="Times New Roman"/>
+          <w:color w:val="1F1F1F"/>
+          <w:sz w:val="26"/>
+          <w:szCs w:val="26"/>
+        </w:rPr>
+      </w:pPr>
+      <w:r>
+        <w:rPr>
+          <w:rFonts w:ascii="Times New Roman" w:eastAsia="Times New Roman" w:hAnsi="Times New Roman" w:cs="Times New Roman"/>
+          <w:color w:val="1F1F1F"/>
+          <w:sz w:val="26"/>
+          <w:szCs w:val="26"/>
+        </w:rPr>
+        <w:t>Adaptive Requirements Management: AI can monitor changes in user behavior, market trends, or regulatory requirements and suggest adaptive changes to the requirements specifications, ensuring that the system remains aligned with evolving needs.</w:t>
+      </w:r>
+    </w:p>
+    <w:p>
+      <w:pPr>
+        <w:spacing w:before="360" w:after="360"/>
+        <w:rPr>
+          <w:rFonts w:ascii="Times New Roman" w:eastAsia="Times New Roman" w:hAnsi="Times New Roman" w:cs="Times New Roman"/>
+          <w:color w:val="1F1F1F"/>
+          <w:sz w:val="26"/>
+          <w:szCs w:val="26"/>
+        </w:rPr>
+      </w:pPr>
+      <w:r>
+        <w:rPr>
+          <w:rFonts w:ascii="Times New Roman" w:eastAsia="Times New Roman" w:hAnsi="Times New Roman" w:cs="Times New Roman"/>
+          <w:color w:val="1F1F1F"/>
+          <w:sz w:val="26"/>
+          <w:szCs w:val="26"/>
+        </w:rPr>
+        <w:t>While AI is still in its early stages of adoption in requirements engineering, its potential to streamline knowledge acquisition, enhance requirements representation, and improve the overall quality of requirements specifications is substantial. As AI technologies continue to mature, we can expect even more innovative applications in this field.</w:t>
       </w:r>
     </w:p>
     <w:sectPr>
@@ -2910,6 +3170,92 @@
       <w:rPr>
         <w:u w:val="none"/>
       </w:rPr>
+    </w:lvl>
+  </w:abstractNum>
+  <w:abstractNum w:abstractNumId="8" w15:restartNumberingAfterBreak="0">
+    <w:nsid w:val="712E3216"/>
+    <w:multiLevelType w:val="hybridMultilevel"/>
+    <w:tmpl w:val="5B38DE94"/>
+    <w:lvl w:ilvl="0" w:tplc="0409000F">
+      <w:start w:val="1"/>
+      <w:numFmt w:val="decimal"/>
+      <w:lvlText w:val="%1."/>
+      <w:lvlJc w:val="left"/>
+      <w:pPr>
+        <w:ind w:left="720" w:hanging="360"/>
+      </w:pPr>
+    </w:lvl>
+    <w:lvl w:ilvl="1" w:tplc="04090019" w:tentative="1">
+      <w:start w:val="1"/>
+      <w:numFmt w:val="lowerLetter"/>
+      <w:lvlText w:val="%2."/>
+      <w:lvlJc w:val="left"/>
+      <w:pPr>
+        <w:ind w:left="1440" w:hanging="360"/>
+      </w:pPr>
+    </w:lvl>
+    <w:lvl w:ilvl="2" w:tplc="0409001B" w:tentative="1">
+      <w:start w:val="1"/>
+      <w:numFmt w:val="lowerRoman"/>
+      <w:lvlText w:val="%3."/>
+      <w:lvlJc w:val="right"/>
+      <w:pPr>
+        <w:ind w:left="2160" w:hanging="180"/>
+      </w:pPr>
+    </w:lvl>
+    <w:lvl w:ilvl="3" w:tplc="0409000F" w:tentative="1">
+      <w:start w:val="1"/>
+      <w:numFmt w:val="decimal"/>
+      <w:lvlText w:val="%4."/>
+      <w:lvlJc w:val="left"/>
+      <w:pPr>
+        <w:ind w:left="2880" w:hanging="360"/>
+      </w:pPr>
+    </w:lvl>
+    <w:lvl w:ilvl="4" w:tplc="04090019" w:tentative="1">
+      <w:start w:val="1"/>
+      <w:numFmt w:val="lowerLetter"/>
+      <w:lvlText w:val="%5."/>
+      <w:lvlJc w:val="left"/>
+      <w:pPr>
+        <w:ind w:left="3600" w:hanging="360"/>
+      </w:pPr>
+    </w:lvl>
+    <w:lvl w:ilvl="5" w:tplc="0409001B" w:tentative="1">
+      <w:start w:val="1"/>
+      <w:numFmt w:val="lowerRoman"/>
+      <w:lvlText w:val="%6."/>
+      <w:lvlJc w:val="right"/>
+      <w:pPr>
+        <w:ind w:left="4320" w:hanging="180"/>
+      </w:pPr>
+    </w:lvl>
+    <w:lvl w:ilvl="6" w:tplc="0409000F" w:tentative="1">
+      <w:start w:val="1"/>
+      <w:numFmt w:val="decimal"/>
+      <w:lvlText w:val="%7."/>
+      <w:lvlJc w:val="left"/>
+      <w:pPr>
+        <w:ind w:left="5040" w:hanging="360"/>
+      </w:pPr>
+    </w:lvl>
+    <w:lvl w:ilvl="7" w:tplc="04090019" w:tentative="1">
+      <w:start w:val="1"/>
+      <w:numFmt w:val="lowerLetter"/>
+      <w:lvlText w:val="%8."/>
+      <w:lvlJc w:val="left"/>
+      <w:pPr>
+        <w:ind w:left="5760" w:hanging="360"/>
+      </w:pPr>
+    </w:lvl>
+    <w:lvl w:ilvl="8" w:tplc="0409001B" w:tentative="1">
+      <w:start w:val="1"/>
+      <w:numFmt w:val="lowerRoman"/>
+      <w:lvlText w:val="%9."/>
+      <w:lvlJc w:val="right"/>
+      <w:pPr>
+        <w:ind w:left="6480" w:hanging="180"/>
+      </w:pPr>
     </w:lvl>
   </w:abstractNum>
   <w:num w:numId="1" w16cid:durableId="537353568">
@@ -2935,6 +3281,9 @@
   </w:num>
   <w:num w:numId="8" w16cid:durableId="698043826">
     <w:abstractNumId w:val="2"/>
+  </w:num>
+  <w:num w:numId="9" w16cid:durableId="253978666">
+    <w:abstractNumId w:val="8"/>
   </w:num>
 </w:numbering>
 </file>

</xml_diff>